<commit_message>
adding n8n and rag
</commit_message>
<xml_diff>
--- a/silver_assignment/questions.docx
+++ b/silver_assignment/questions.docx
@@ -270,7 +270,13 @@
       </w:r>
       <w:proofErr w:type="spellEnd"/>
       <w:r>
-        <w:t xml:space="preserve"> or LM Studio or GPT4all and install on your desktop. Take any private document you have (a pdf or text) and convert it to embeddings (using sentence transformers or any other way) and store the embeddings on to the local vector </w:t>
+        <w:t xml:space="preserve"> and install on your </w:t>
+      </w:r>
+      <w:r>
+        <w:t>laptop</w:t>
+      </w:r>
+      <w:r>
+        <w:t xml:space="preserve">. Take any private document you have (a pdf or text) and convert it to embeddings (using sentence transformers or any other way) and store the embeddings on to the local vector </w:t>
       </w:r>
       <w:proofErr w:type="spellStart"/>
       <w:r>
@@ -295,7 +301,13 @@
     </w:p>
     <w:p>
       <w:r>
-        <w:t xml:space="preserve">Then, using python program, build a RAG agent that connects to the desktop LLM, vector </w:t>
+        <w:t xml:space="preserve">Then, using python program, build a RAG agent that connects to the </w:t>
+      </w:r>
+      <w:r>
+        <w:t>laptop local</w:t>
+      </w:r>
+      <w:r>
+        <w:t xml:space="preserve"> LLM, vector </w:t>
       </w:r>
       <w:r>
         <w:t>DB</w:t>
@@ -320,7 +332,166 @@
       <w:r>
         <w:t>Then user queries specific information from the document, and the RAG agent returns the answer</w:t>
       </w:r>
-    </w:p>
+      <w:r>
+        <w:t>.</w:t>
+      </w:r>
+    </w:p>
+    <w:p/>
+    <w:p>
+      <w:r>
+        <w:t xml:space="preserve">Consider you are senior AI/ml Gen AI developer working in good </w:t>
+      </w:r>
+      <w:proofErr w:type="gramStart"/>
+      <w:r>
+        <w:t>IT  product</w:t>
+      </w:r>
+      <w:proofErr w:type="gramEnd"/>
+      <w:r>
+        <w:t xml:space="preserve"> based company, You have laptop with configuration of 8 GB ram, 1000 GB hard disk, 2 GB graphic card. Now you need to create below flow so that each thing will work in this machine without any issue. Download and select </w:t>
+      </w:r>
+      <w:proofErr w:type="spellStart"/>
+      <w:r>
+        <w:t>llm</w:t>
+      </w:r>
+      <w:proofErr w:type="spellEnd"/>
+      <w:r>
+        <w:t xml:space="preserve"> model and other thing which consume less space and will be work great. </w:t>
+      </w:r>
+      <w:r>
+        <w:br/>
+      </w:r>
+      <w:r>
+        <w:br/>
+      </w:r>
+      <w:r>
+        <w:t>Problem Statement:</w:t>
+      </w:r>
+    </w:p>
+    <w:p>
+      <w:r>
+        <w:t xml:space="preserve">Download </w:t>
+      </w:r>
+      <w:proofErr w:type="spellStart"/>
+      <w:r>
+        <w:t>Ollama</w:t>
+      </w:r>
+      <w:proofErr w:type="spellEnd"/>
+      <w:r>
+        <w:t xml:space="preserve"> and install on your laptop. Take any private document you have (a pdf or text) and convert it to embeddings (using sentence transformers or any other way) and store the embeddings on to the local vector </w:t>
+      </w:r>
+      <w:proofErr w:type="spellStart"/>
+      <w:r>
+        <w:t>db</w:t>
+      </w:r>
+      <w:proofErr w:type="spellEnd"/>
+      <w:r>
+        <w:t>, consider Chroma DB.</w:t>
+      </w:r>
+    </w:p>
+    <w:p>
+      <w:r>
+        <w:t>Then, using python program, build a RAG agent that connects to the laptop local LLM, vector DB and Lang Chain and a prompt from the user.</w:t>
+      </w:r>
+    </w:p>
+    <w:p>
+      <w:r>
+        <w:t>Then user queries specific information from the document, and the RAG agent returns the answer.</w:t>
+      </w:r>
+    </w:p>
+    <w:p>
+      <w:r>
+        <w:br/>
+        <w:t xml:space="preserve">Go through above problem statement, I want to create above flow by using python language. Give me step by step with full details so that I will not miss anything, give step in such a way that person who don’t know </w:t>
+      </w:r>
+      <w:proofErr w:type="spellStart"/>
+      <w:r>
+        <w:t>llm</w:t>
+      </w:r>
+      <w:proofErr w:type="spellEnd"/>
+      <w:r>
+        <w:t xml:space="preserve"> and </w:t>
+      </w:r>
+      <w:proofErr w:type="gramStart"/>
+      <w:r>
+        <w:t>this ,</w:t>
+      </w:r>
+      <w:proofErr w:type="gramEnd"/>
+      <w:r>
+        <w:t xml:space="preserve"> they will also follow step and create this .I need more detail so that anyone can perform each step.</w:t>
+      </w:r>
+      <w:r>
+        <w:br/>
+      </w:r>
+      <w:r>
+        <w:br/>
+        <w:t xml:space="preserve">1. Install necessary module and I want to use </w:t>
+      </w:r>
+      <w:proofErr w:type="spellStart"/>
+      <w:r>
+        <w:t>ollama</w:t>
+      </w:r>
+      <w:proofErr w:type="spellEnd"/>
+      <w:r>
+        <w:t xml:space="preserve"> (consume less space and best in </w:t>
+      </w:r>
+      <w:r>
+        <w:lastRenderedPageBreak/>
+        <w:t xml:space="preserve">pdf summarization and compatible with our machine </w:t>
+      </w:r>
+      <w:proofErr w:type="gramStart"/>
+      <w:r>
+        <w:t>configuration )</w:t>
+      </w:r>
+      <w:proofErr w:type="gramEnd"/>
+      <w:r>
+        <w:t xml:space="preserve"> and want to download in my machine, I am using vs code.</w:t>
+      </w:r>
+    </w:p>
+    <w:p>
+      <w:r>
+        <w:t xml:space="preserve">2. I will provide you pdf then we need to use that pdf and </w:t>
+      </w:r>
+      <w:r>
+        <w:t>convert it to embeddings using sentence transformers or any other way</w:t>
+      </w:r>
+      <w:r>
+        <w:t>.</w:t>
+      </w:r>
+    </w:p>
+    <w:p>
+      <w:r>
+        <w:t>3. S</w:t>
+      </w:r>
+      <w:r>
+        <w:t xml:space="preserve">tore the embeddings on to the local vector </w:t>
+      </w:r>
+      <w:proofErr w:type="spellStart"/>
+      <w:r>
+        <w:t>db</w:t>
+      </w:r>
+      <w:proofErr w:type="spellEnd"/>
+      <w:r>
+        <w:t>, consider Chroma DB.</w:t>
+      </w:r>
+    </w:p>
+    <w:p>
+      <w:r>
+        <w:t>4.U</w:t>
+      </w:r>
+      <w:r>
+        <w:t>sing python program, build a RAG agent that connects to the laptop local LLM, vector DB and Lang Chain and a prompt from the user.</w:t>
+      </w:r>
+    </w:p>
+    <w:p>
+      <w:r>
+        <w:t>5. U</w:t>
+      </w:r>
+      <w:r>
+        <w:t>ser queries specific information from the document, and the RAG agent returns the answer.</w:t>
+      </w:r>
+    </w:p>
+    <w:p/>
+    <w:p/>
     <w:p/>
     <w:sectPr>
       <w:pgSz w:w="11906" w:h="16838"/>

</xml_diff>